<commit_message>
recommit, weird issue with binaries
</commit_message>
<xml_diff>
--- a/docs/Intralattice-DeveloperDocs.docx
+++ b/docs/Intralattice-DeveloperDocs.docx
@@ -87,6 +87,13 @@
     </w:p>
     <w:sdt>
       <w:sdtPr>
+        <w:rPr>
+          <w:rFonts w:asciiTheme="minorHAnsi" w:eastAsiaTheme="minorHAnsi" w:hAnsiTheme="minorHAnsi" w:cstheme="minorBidi"/>
+          <w:color w:val="auto"/>
+          <w:sz w:val="22"/>
+          <w:szCs w:val="22"/>
+          <w:lang w:val="en-CA"/>
+        </w:rPr>
         <w:id w:val="-1453400905"/>
         <w:docPartObj>
           <w:docPartGallery w:val="Table of Contents"/>
@@ -95,14 +102,9 @@
       </w:sdtPr>
       <w:sdtEndPr>
         <w:rPr>
-          <w:rFonts w:asciiTheme="minorHAnsi" w:eastAsiaTheme="minorHAnsi" w:hAnsiTheme="minorHAnsi" w:cstheme="minorBidi"/>
           <w:b/>
           <w:bCs/>
           <w:noProof/>
-          <w:color w:val="auto"/>
-          <w:sz w:val="22"/>
-          <w:szCs w:val="22"/>
-          <w:lang w:val="en-CA"/>
         </w:rPr>
       </w:sdtEndPr>
       <w:sdtContent>
@@ -3425,7 +3427,8 @@
     <w:tbl>
       <w:tblPr>
         <w:tblStyle w:val="TableGrid"/>
-        <w:tblW w:w="0" w:type="auto"/>
+        <w:tblW w:w="9461" w:type="dxa"/>
+        <w:tblLayout w:type="fixed"/>
         <w:tblCellMar>
           <w:top w:w="113" w:type="dxa"/>
           <w:bottom w:w="113" w:type="dxa"/>
@@ -3433,18 +3436,18 @@
         <w:tblLook w:val="04A0" w:firstRow="1" w:lastRow="0" w:firstColumn="1" w:lastColumn="0" w:noHBand="0" w:noVBand="1"/>
       </w:tblPr>
       <w:tblGrid>
-        <w:gridCol w:w="1276"/>
-        <w:gridCol w:w="1340"/>
-        <w:gridCol w:w="1335"/>
-        <w:gridCol w:w="1326"/>
-        <w:gridCol w:w="1329"/>
-        <w:gridCol w:w="1383"/>
-        <w:gridCol w:w="1361"/>
+        <w:gridCol w:w="1332"/>
+        <w:gridCol w:w="1400"/>
+        <w:gridCol w:w="1395"/>
+        <w:gridCol w:w="1386"/>
+        <w:gridCol w:w="1389"/>
+        <w:gridCol w:w="1173"/>
+        <w:gridCol w:w="1386"/>
       </w:tblGrid>
       <w:tr>
         <w:tc>
           <w:tcPr>
-            <w:tcW w:w="1342" w:type="dxa"/>
+            <w:tcW w:w="1332" w:type="dxa"/>
           </w:tcPr>
           <w:p>
             <w:r>
@@ -3492,7 +3495,7 @@
         </w:tc>
         <w:tc>
           <w:tcPr>
-            <w:tcW w:w="1401" w:type="dxa"/>
+            <w:tcW w:w="1400" w:type="dxa"/>
           </w:tcPr>
           <w:p>
             <w:r>
@@ -3540,7 +3543,7 @@
         </w:tc>
         <w:tc>
           <w:tcPr>
-            <w:tcW w:w="1396" w:type="dxa"/>
+            <w:tcW w:w="1395" w:type="dxa"/>
           </w:tcPr>
           <w:p>
             <w:r>
@@ -3588,7 +3591,7 @@
         </w:tc>
         <w:tc>
           <w:tcPr>
-            <w:tcW w:w="1388" w:type="dxa"/>
+            <w:tcW w:w="1386" w:type="dxa"/>
           </w:tcPr>
           <w:p>
             <w:r>
@@ -3690,7 +3693,7 @@
         </w:tc>
         <w:tc>
           <w:tcPr>
-            <w:tcW w:w="1678" w:type="dxa"/>
+            <w:tcW w:w="1173" w:type="dxa"/>
           </w:tcPr>
           <w:p>
             <w:pPr>
@@ -3744,7 +3747,7 @@
         </w:tc>
         <w:tc>
           <w:tcPr>
-            <w:tcW w:w="756" w:type="dxa"/>
+            <w:tcW w:w="1386" w:type="dxa"/>
           </w:tcPr>
           <w:p>
             <w:pPr>
@@ -3800,7 +3803,7 @@
       <w:tr>
         <w:tc>
           <w:tcPr>
-            <w:tcW w:w="1342" w:type="dxa"/>
+            <w:tcW w:w="1332" w:type="dxa"/>
           </w:tcPr>
           <w:p>
             <w:pPr>
@@ -3813,7 +3816,7 @@
         </w:tc>
         <w:tc>
           <w:tcPr>
-            <w:tcW w:w="1401" w:type="dxa"/>
+            <w:tcW w:w="1400" w:type="dxa"/>
           </w:tcPr>
           <w:p>
             <w:pPr>
@@ -3826,7 +3829,7 @@
         </w:tc>
         <w:tc>
           <w:tcPr>
-            <w:tcW w:w="1396" w:type="dxa"/>
+            <w:tcW w:w="1395" w:type="dxa"/>
           </w:tcPr>
           <w:p>
             <w:pPr>
@@ -3842,7 +3845,7 @@
         </w:tc>
         <w:tc>
           <w:tcPr>
-            <w:tcW w:w="1388" w:type="dxa"/>
+            <w:tcW w:w="1386" w:type="dxa"/>
           </w:tcPr>
           <w:p>
             <w:pPr>
@@ -3868,7 +3871,7 @@
         </w:tc>
         <w:tc>
           <w:tcPr>
-            <w:tcW w:w="1678" w:type="dxa"/>
+            <w:tcW w:w="1173" w:type="dxa"/>
           </w:tcPr>
           <w:p>
             <w:pPr>
@@ -3881,7 +3884,7 @@
         </w:tc>
         <w:tc>
           <w:tcPr>
-            <w:tcW w:w="756" w:type="dxa"/>
+            <w:tcW w:w="1386" w:type="dxa"/>
           </w:tcPr>
           <w:p>
             <w:pPr>
@@ -4145,17 +4148,16 @@
         </w:drawing>
       </w:r>
     </w:p>
-    <w:p>
+    <w:p/>
+    <w:p>
+      <w:pPr>
+        <w:pStyle w:val="Heading4"/>
+      </w:pPr>
+      <w:r>
+        <w:t>Uniform mapping</w:t>
+      </w:r>
       <w:bookmarkStart w:id="6" w:name="_GoBack"/>
       <w:bookmarkEnd w:id="6"/>
-    </w:p>
-    <w:p>
-      <w:pPr>
-        <w:pStyle w:val="Heading4"/>
-      </w:pPr>
-      <w:r>
-        <w:t>Uniform mapping</w:t>
-      </w:r>
     </w:p>
     <w:p/>
     <w:p/>
@@ -7995,7 +7997,7 @@
 </file>
 
 <file path=customXml/itemProps1.xml><?xml version="1.0" encoding="utf-8"?>
-<ds:datastoreItem xmlns:ds="http://schemas.openxmlformats.org/officeDocument/2006/customXml" ds:itemID="{A3EBE101-75EC-4644-9851-86A2549750DA}">
+<ds:datastoreItem xmlns:ds="http://schemas.openxmlformats.org/officeDocument/2006/customXml" ds:itemID="{202FC76B-4E4A-4EE8-AC6C-449BD21B0C9B}">
   <ds:schemaRefs>
     <ds:schemaRef ds:uri="http://schemas.openxmlformats.org/officeDocument/2006/bibliography"/>
   </ds:schemaRefs>

</xml_diff>